<commit_message>
creating the transformer pretrained archtecture model flow
</commit_message>
<xml_diff>
--- a/LR - Report/LR-Draft.docx
+++ b/LR - Report/LR-Draft.docx
@@ -203,7 +203,6 @@
           <w:sz w:val="36"/>
         </w:rPr>
       </w:pPr>
-      <w:commentRangeStart w:id="0"/>
       <w:r>
         <w:rPr>
           <w:rFonts w:ascii="Times New Roman" w:hAnsi="Times New Roman" w:cs="Times New Roman"/>
@@ -219,15 +218,6 @@
           <w:sz w:val="36"/>
         </w:rPr>
         <w:t>Abstractive Text Summarization Using Optimized Transformers</w:t>
-      </w:r>
-      <w:commentRangeEnd w:id="0"/>
-      <w:r>
-        <w:rPr>
-          <w:rStyle w:val="CommentReference"/>
-          <w:color w:val="auto"/>
-          <w:lang w:eastAsia="en-US"/>
-        </w:rPr>
-        <w:commentReference w:id="0"/>
       </w:r>
     </w:p>
     <w:p>
@@ -496,8 +486,8 @@
           <w:szCs w:val="24"/>
         </w:rPr>
         <w:sectPr>
-          <w:headerReference w:type="default" r:id="rId12"/>
-          <w:footerReference w:type="default" r:id="rId13"/>
+          <w:headerReference w:type="default" r:id="rId9"/>
+          <w:footerReference w:type="default" r:id="rId10"/>
           <w:pgSz w:w="12240" w:h="15840"/>
           <w:pgMar w:top="1440" w:right="1440" w:bottom="1440" w:left="1440" w:header="720" w:footer="720" w:gutter="0"/>
           <w:pgBorders w:offsetFrom="page">
@@ -572,10 +562,10 @@
             <w:t xml:space="preserve"> Contents</w:t>
           </w:r>
         </w:p>
+        <w:commentRangeStart w:id="0"/>
         <w:commentRangeStart w:id="1"/>
         <w:commentRangeStart w:id="2"/>
         <w:commentRangeStart w:id="3"/>
-        <w:commentRangeStart w:id="4"/>
         <w:p>
           <w:pPr>
             <w:pStyle w:val="TOC1"/>
@@ -2549,19 +2539,10 @@
             </w:rPr>
             <w:fldChar w:fldCharType="end"/>
           </w:r>
+          <w:commentRangeEnd w:id="0"/>
           <w:commentRangeEnd w:id="1"/>
           <w:commentRangeEnd w:id="2"/>
           <w:commentRangeEnd w:id="3"/>
-          <w:commentRangeEnd w:id="4"/>
-          <w:r>
-            <w:rPr>
-              <w:rStyle w:val="CommentReference"/>
-              <w:rFonts w:asciiTheme="minorHAnsi" w:eastAsiaTheme="minorEastAsia" w:hAnsiTheme="minorHAnsi" w:cstheme="minorBidi"/>
-              <w:b w:val="0"/>
-              <w:color w:val="auto"/>
-            </w:rPr>
-            <w:commentReference w:id="4"/>
-          </w:r>
           <w:r>
             <w:rPr>
               <w:rStyle w:val="CommentReference"/>
@@ -2589,6 +2570,15 @@
             </w:rPr>
             <w:commentReference w:id="1"/>
           </w:r>
+          <w:r>
+            <w:rPr>
+              <w:rStyle w:val="CommentReference"/>
+              <w:rFonts w:asciiTheme="minorHAnsi" w:eastAsiaTheme="minorEastAsia" w:hAnsiTheme="minorHAnsi" w:cstheme="minorBidi"/>
+              <w:b w:val="0"/>
+              <w:color w:val="auto"/>
+            </w:rPr>
+            <w:commentReference w:id="0"/>
+          </w:r>
         </w:p>
       </w:sdtContent>
     </w:sdt>
@@ -2611,17 +2601,17 @@
         <w:pStyle w:val="Heading1"/>
         <w:spacing w:line="360" w:lineRule="auto"/>
       </w:pPr>
-      <w:bookmarkStart w:id="5" w:name="_Toc120052445"/>
+      <w:bookmarkStart w:id="4" w:name="_Toc120052445"/>
       <w:r>
         <w:lastRenderedPageBreak/>
         <w:t xml:space="preserve">List of </w:t>
       </w:r>
-      <w:commentRangeStart w:id="6"/>
+      <w:commentRangeStart w:id="5"/>
       <w:r>
         <w:t>Figures</w:t>
       </w:r>
-      <w:bookmarkEnd w:id="5"/>
-      <w:commentRangeEnd w:id="6"/>
+      <w:bookmarkEnd w:id="4"/>
+      <w:commentRangeEnd w:id="5"/>
       <w:r>
         <w:rPr>
           <w:rStyle w:val="CommentReference"/>
@@ -2629,7 +2619,7 @@
           <w:b w:val="0"/>
           <w:color w:val="auto"/>
         </w:rPr>
-        <w:commentReference w:id="6"/>
+        <w:commentReference w:id="5"/>
       </w:r>
     </w:p>
     <w:p>
@@ -3024,16 +3014,16 @@
         <w:pStyle w:val="Heading1"/>
         <w:spacing w:line="360" w:lineRule="auto"/>
       </w:pPr>
-      <w:bookmarkStart w:id="7" w:name="_Toc120052446"/>
+      <w:bookmarkStart w:id="6" w:name="_Toc120052446"/>
       <w:r>
         <w:t xml:space="preserve">List of </w:t>
       </w:r>
-      <w:commentRangeStart w:id="8"/>
+      <w:commentRangeStart w:id="7"/>
       <w:r>
         <w:t>Tables</w:t>
       </w:r>
-      <w:bookmarkEnd w:id="7"/>
-      <w:commentRangeEnd w:id="8"/>
+      <w:bookmarkEnd w:id="6"/>
+      <w:commentRangeEnd w:id="7"/>
       <w:r>
         <w:rPr>
           <w:rStyle w:val="CommentReference"/>
@@ -3041,7 +3031,7 @@
           <w:b w:val="0"/>
           <w:color w:val="auto"/>
         </w:rPr>
-        <w:commentReference w:id="8"/>
+        <w:commentReference w:id="7"/>
       </w:r>
     </w:p>
     <w:p>
@@ -3766,8 +3756,8 @@
           <w:szCs w:val="32"/>
         </w:rPr>
       </w:pPr>
+      <w:commentRangeStart w:id="8"/>
       <w:commentRangeStart w:id="9"/>
-      <w:commentRangeStart w:id="10"/>
       <w:r>
         <w:rPr>
           <w:rFonts w:ascii="Times New Roman" w:hAnsi="Times New Roman" w:cs="Times New Roman"/>
@@ -3780,12 +3770,12 @@
         <w:lastRenderedPageBreak/>
         <w:t>Acronyms</w:t>
       </w:r>
-      <w:commentRangeEnd w:id="10"/>
+      <w:commentRangeEnd w:id="9"/>
       <w:r>
         <w:rPr>
           <w:rStyle w:val="CommentReference"/>
         </w:rPr>
-        <w:commentReference w:id="10"/>
+        <w:commentReference w:id="9"/>
       </w:r>
       <w:r>
         <w:rPr>
@@ -3798,12 +3788,12 @@
         </w:rPr>
         <w:t xml:space="preserve"> </w:t>
       </w:r>
-      <w:commentRangeEnd w:id="9"/>
+      <w:commentRangeEnd w:id="8"/>
       <w:r>
         <w:rPr>
           <w:rStyle w:val="CommentReference"/>
         </w:rPr>
-        <w:commentReference w:id="9"/>
+        <w:commentReference w:id="8"/>
       </w:r>
     </w:p>
     <w:tbl>
@@ -3835,7 +3825,7 @@
                 <w:szCs w:val="24"/>
               </w:rPr>
             </w:pPr>
-            <w:bookmarkStart w:id="11" w:name="aiacronym"/>
+            <w:bookmarkStart w:id="10" w:name="aiacronym"/>
             <w:r>
               <w:rPr>
                 <w:rFonts w:ascii="Times New Roman" w:hAnsi="Times New Roman" w:cs="Times New Roman"/>
@@ -3845,7 +3835,7 @@
               </w:rPr>
               <w:t>AI</w:t>
             </w:r>
-            <w:bookmarkEnd w:id="11"/>
+            <w:bookmarkEnd w:id="10"/>
             <w:r>
               <w:rPr>
                 <w:rFonts w:ascii="Times New Roman" w:hAnsi="Times New Roman" w:cs="Times New Roman"/>
@@ -5006,7 +4996,7 @@
           <w:szCs w:val="32"/>
         </w:rPr>
       </w:pPr>
-      <w:bookmarkStart w:id="12" w:name="_Toc120052447"/>
+      <w:bookmarkStart w:id="11" w:name="_Toc120052447"/>
       <w:r>
         <w:rPr>
           <w:rFonts w:cs="Times New Roman"/>
@@ -5016,7 +5006,7 @@
         <w:lastRenderedPageBreak/>
         <w:t>CHAPTER OVERVIEW</w:t>
       </w:r>
-      <w:bookmarkEnd w:id="12"/>
+      <w:bookmarkEnd w:id="11"/>
     </w:p>
     <w:p>
       <w:pPr>
@@ -5076,13 +5066,41 @@
         </w:rPr>
         <w:t xml:space="preserve">. </w:t>
       </w:r>
-      <w:r>
-        <w:rPr>
-          <w:rFonts w:ascii="Times New Roman" w:hAnsi="Times New Roman" w:cs="Times New Roman"/>
-          <w:sz w:val="24"/>
-          <w:szCs w:val="24"/>
-        </w:rPr>
-        <w:t>Finally, the author determines the optimal transformer design that has been improved in order to produce the greatest outcomes by obtaining the optimum set of hyperparameters by model fine-tuning.</w:t>
+    </w:p>
+    <w:p>
+      <w:pPr>
+        <w:spacing w:line="360" w:lineRule="auto"/>
+        <w:ind w:firstLine="360"/>
+        <w:jc w:val="both"/>
+        <w:rPr>
+          <w:rFonts w:ascii="Times New Roman" w:hAnsi="Times New Roman" w:cs="Times New Roman"/>
+          <w:sz w:val="24"/>
+          <w:szCs w:val="24"/>
+        </w:rPr>
+      </w:pPr>
+      <w:r>
+        <w:rPr>
+          <w:rFonts w:ascii="Times New Roman" w:hAnsi="Times New Roman" w:cs="Times New Roman"/>
+          <w:sz w:val="24"/>
+          <w:szCs w:val="24"/>
+        </w:rPr>
+        <w:t>Finally, the author determines the optimal transformer design that has been improved in order to produce the greatest outcomes by obtaining the optimum set of hyperparameters by model fine-tuning</w:t>
+      </w:r>
+      <w:r>
+        <w:rPr>
+          <w:rFonts w:ascii="Times New Roman" w:hAnsi="Times New Roman" w:cs="Times New Roman"/>
+          <w:sz w:val="24"/>
+          <w:szCs w:val="24"/>
+        </w:rPr>
+        <w:t>, performing hybridization and adaptive model retraining with new data and hyperparameters</w:t>
+      </w:r>
+      <w:r>
+        <w:rPr>
+          <w:rFonts w:ascii="Times New Roman" w:hAnsi="Times New Roman" w:cs="Times New Roman"/>
+          <w:sz w:val="24"/>
+          <w:szCs w:val="24"/>
+        </w:rPr>
+        <w:t>.</w:t>
       </w:r>
     </w:p>
     <w:p>
@@ -5094,11 +5112,11 @@
         </w:numPr>
         <w:spacing w:line="360" w:lineRule="auto"/>
       </w:pPr>
-      <w:bookmarkStart w:id="13" w:name="_Toc120052448"/>
+      <w:bookmarkStart w:id="12" w:name="_Toc120052448"/>
       <w:r>
         <w:t>CONCEPT MAP</w:t>
       </w:r>
-      <w:bookmarkEnd w:id="13"/>
+      <w:bookmarkEnd w:id="12"/>
     </w:p>
     <w:p>
       <w:pPr>
@@ -5137,7 +5155,31 @@
             <w:szCs w:val="24"/>
             <w:u w:val="none"/>
           </w:rPr>
-          <w:t>Appendix A – Concept Map</w:t>
+          <w:t>Appendix A – Co</w:t>
+        </w:r>
+        <w:r>
+          <w:rPr>
+            <w:rStyle w:val="Hyperlink"/>
+            <w:rFonts w:ascii="Times New Roman" w:hAnsi="Times New Roman" w:cs="Times New Roman"/>
+            <w:b/>
+            <w:color w:val="auto"/>
+            <w:sz w:val="24"/>
+            <w:szCs w:val="24"/>
+            <w:u w:val="none"/>
+          </w:rPr>
+          <w:t>n</w:t>
+        </w:r>
+        <w:r>
+          <w:rPr>
+            <w:rStyle w:val="Hyperlink"/>
+            <w:rFonts w:ascii="Times New Roman" w:hAnsi="Times New Roman" w:cs="Times New Roman"/>
+            <w:b/>
+            <w:color w:val="auto"/>
+            <w:sz w:val="24"/>
+            <w:szCs w:val="24"/>
+            <w:u w:val="none"/>
+          </w:rPr>
+          <w:t>cept Map</w:t>
         </w:r>
       </w:hyperlink>
       <w:r>
@@ -5159,11 +5201,11 @@
         </w:numPr>
         <w:spacing w:line="360" w:lineRule="auto"/>
       </w:pPr>
-      <w:bookmarkStart w:id="14" w:name="_Toc120052449"/>
+      <w:bookmarkStart w:id="13" w:name="_Toc120052449"/>
       <w:r>
         <w:t>PROBLEM DOMAIN</w:t>
       </w:r>
-      <w:bookmarkEnd w:id="14"/>
+      <w:bookmarkEnd w:id="13"/>
     </w:p>
     <w:p>
       <w:pPr>
@@ -5306,14 +5348,14 @@
           <w:b/>
         </w:rPr>
       </w:pPr>
-      <w:bookmarkStart w:id="15" w:name="_Toc120052450"/>
+      <w:bookmarkStart w:id="14" w:name="_Toc120052450"/>
       <w:r>
         <w:rPr>
           <w:b/>
         </w:rPr>
         <w:t>User Reviews</w:t>
       </w:r>
-      <w:bookmarkEnd w:id="15"/>
+      <w:bookmarkEnd w:id="14"/>
     </w:p>
     <w:p>
       <w:pPr>
@@ -5347,7 +5389,16 @@
           <w:sz w:val="24"/>
           <w:szCs w:val="24"/>
         </w:rPr>
-        <w:t xml:space="preserve"> review is typically referred to be written feedback from a customer who has used a product or service. Consumers frequently use user ratings and reviews to drive their purchasing decisions. Because the review data is unstructured, it becomes more challenging for consumers to compare and understand lengthier reviews</w:t>
+        <w:t xml:space="preserve"> review is typically referred to be written feedback from a customer who has used a product or service. Consumers frequently use user ratings and reviews to drive their purchasing </w:t>
+      </w:r>
+      <w:r>
+        <w:rPr>
+          <w:rFonts w:ascii="Times New Roman" w:hAnsi="Times New Roman" w:cs="Times New Roman"/>
+          <w:sz w:val="24"/>
+          <w:szCs w:val="24"/>
+        </w:rPr>
+        <w:lastRenderedPageBreak/>
+        <w:t>decisions. Because the review data is unstructured, it becomes more challenging for consumers to compare and understand lengthier reviews</w:t>
       </w:r>
       <w:r>
         <w:rPr>
@@ -5422,7 +5473,6 @@
           <w:sz w:val="24"/>
           <w:szCs w:val="24"/>
         </w:rPr>
-        <w:lastRenderedPageBreak/>
         <w:t>User and customer reviews are extremely important to major corporations like tourism and hospitality as they constitute the primary engine for the country's economic growth and development. where tourists from over the world may blog about their experiences and share their reviews online in numerous formats</w:t>
       </w:r>
       <w:r>
@@ -5501,14 +5551,14 @@
           <w:b/>
         </w:rPr>
       </w:pPr>
-      <w:bookmarkStart w:id="16" w:name="_Toc120052451"/>
+      <w:bookmarkStart w:id="15" w:name="_Toc120052451"/>
       <w:r>
         <w:rPr>
           <w:b/>
         </w:rPr>
         <w:t>Corporate Advantage</w:t>
       </w:r>
-      <w:bookmarkEnd w:id="16"/>
+      <w:bookmarkEnd w:id="15"/>
     </w:p>
     <w:p>
       <w:pPr>
@@ -5687,14 +5737,14 @@
           <w:b/>
         </w:rPr>
       </w:pPr>
-      <w:bookmarkStart w:id="17" w:name="_Toc120052452"/>
+      <w:bookmarkStart w:id="16" w:name="_Toc120052452"/>
       <w:r>
         <w:rPr>
           <w:b/>
         </w:rPr>
         <w:t>Text Summarization</w:t>
       </w:r>
-      <w:bookmarkEnd w:id="17"/>
+      <w:bookmarkEnd w:id="16"/>
     </w:p>
     <w:p>
       <w:pPr>
@@ -5951,12 +6001,11 @@
           <w:b/>
         </w:rPr>
       </w:pPr>
-      <w:bookmarkStart w:id="18" w:name="_Toc120052453"/>
+      <w:bookmarkStart w:id="17" w:name="_Toc120052453"/>
       <w:r>
         <w:rPr>
           <w:b/>
         </w:rPr>
-        <w:lastRenderedPageBreak/>
         <w:t>3.4 Abstractive</w:t>
       </w:r>
       <w:r>
@@ -5977,7 +6026,7 @@
         </w:rPr>
         <w:t xml:space="preserve"> Techniques</w:t>
       </w:r>
-      <w:bookmarkEnd w:id="18"/>
+      <w:bookmarkEnd w:id="17"/>
     </w:p>
     <w:p>
       <w:pPr>
@@ -6776,7 +6825,7 @@
           <w:b/>
         </w:rPr>
       </w:pPr>
-      <w:bookmarkStart w:id="19" w:name="_Toc120052454"/>
+      <w:bookmarkStart w:id="18" w:name="_Toc120052454"/>
       <w:r>
         <w:rPr>
           <w:b/>
@@ -6784,7 +6833,7 @@
         <w:lastRenderedPageBreak/>
         <w:t>3.5 NLP with Deep Learning</w:t>
       </w:r>
-      <w:bookmarkEnd w:id="19"/>
+      <w:bookmarkEnd w:id="18"/>
     </w:p>
     <w:p>
       <w:pPr>
@@ -6802,25 +6851,7 @@
           <w:sz w:val="24"/>
           <w:szCs w:val="24"/>
         </w:rPr>
-        <w:t xml:space="preserve">NLP is a method for computers to intelligently and effectively analyze, comprehend, and derive meaning from human language, as opposed to other approaches that only focus on the interactions between human language and computers. Deep learning techniques are increasingly being used in the field of AI compared to traditional machine learning approaches due to their success rates in handling difficult high computing learning tasks (Lopez and </w:t>
-      </w:r>
-      <w:proofErr w:type="spellStart"/>
-      <w:r>
-        <w:rPr>
-          <w:rFonts w:ascii="Times New Roman" w:hAnsi="Times New Roman" w:cs="Times New Roman"/>
-          <w:sz w:val="24"/>
-          <w:szCs w:val="24"/>
-        </w:rPr>
-        <w:t>Kalita</w:t>
-      </w:r>
-      <w:proofErr w:type="spellEnd"/>
-      <w:r>
-        <w:rPr>
-          <w:rFonts w:ascii="Times New Roman" w:hAnsi="Times New Roman" w:cs="Times New Roman"/>
-          <w:sz w:val="24"/>
-          <w:szCs w:val="24"/>
-        </w:rPr>
-        <w:t>, 2017; Mahajan et al., 2021).</w:t>
+        <w:t>NLP is a method for computers to intelligently and effectively analyze, comprehend, and derive meaning from human language, as opposed to other approaches that only focus on the interactions between human language and computers. Deep learning techniques are increasingly being used in the field of AI compared to traditional machine learning approaches due to their success rates in handling difficult high computing learning tasks (Lopez and Kalita, 2017; Mahajan et al., 2021).</w:t>
       </w:r>
     </w:p>
     <w:p>
@@ -6906,14 +6937,14 @@
           <w:b/>
         </w:rPr>
       </w:pPr>
-      <w:bookmarkStart w:id="20" w:name="_Toc120052455"/>
+      <w:bookmarkStart w:id="19" w:name="_Toc120052455"/>
       <w:r>
         <w:rPr>
           <w:b/>
         </w:rPr>
         <w:t>3.6 Transformers</w:t>
       </w:r>
-      <w:bookmarkEnd w:id="20"/>
+      <w:bookmarkEnd w:id="19"/>
     </w:p>
     <w:p>
       <w:pPr>
@@ -7502,7 +7533,7 @@
         </w:rPr>
         <w:t xml:space="preserve"> </w:t>
       </w:r>
-      <w:commentRangeStart w:id="21"/>
+      <w:commentRangeStart w:id="20"/>
       <w:r>
         <w:rPr>
           <w:rFonts w:ascii="Times New Roman" w:hAnsi="Times New Roman" w:cs="Times New Roman"/>
@@ -7547,12 +7578,12 @@
         </w:rPr>
         <w:fldChar w:fldCharType="end"/>
       </w:r>
-      <w:commentRangeEnd w:id="21"/>
+      <w:commentRangeEnd w:id="20"/>
       <w:r>
         <w:rPr>
           <w:rStyle w:val="CommentReference"/>
         </w:rPr>
-        <w:commentReference w:id="21"/>
+        <w:commentReference w:id="20"/>
       </w:r>
       <w:r>
         <w:rPr>
@@ -7787,23 +7818,13 @@
                 <w:szCs w:val="24"/>
               </w:rPr>
             </w:pPr>
-            <w:proofErr w:type="spellStart"/>
-            <w:r>
-              <w:rPr>
-                <w:rFonts w:ascii="Times New Roman" w:hAnsi="Times New Roman" w:cs="Times New Roman"/>
-                <w:sz w:val="24"/>
-                <w:szCs w:val="24"/>
-              </w:rPr>
-              <w:t>Haoyu</w:t>
-            </w:r>
-            <w:proofErr w:type="spellEnd"/>
-            <w:r>
-              <w:rPr>
-                <w:rFonts w:ascii="Times New Roman" w:hAnsi="Times New Roman" w:cs="Times New Roman"/>
-                <w:sz w:val="24"/>
-                <w:szCs w:val="24"/>
-              </w:rPr>
-              <w:t xml:space="preserve"> Zhang et al.</w:t>
+            <w:r>
+              <w:rPr>
+                <w:rFonts w:ascii="Times New Roman" w:hAnsi="Times New Roman" w:cs="Times New Roman"/>
+                <w:sz w:val="24"/>
+                <w:szCs w:val="24"/>
+              </w:rPr>
+              <w:t>Haoyu Zhang et al.</w:t>
             </w:r>
           </w:p>
         </w:tc>
@@ -8341,23 +8362,13 @@
                 <w:szCs w:val="24"/>
               </w:rPr>
             </w:pPr>
-            <w:proofErr w:type="spellStart"/>
-            <w:r>
-              <w:rPr>
-                <w:rFonts w:ascii="Times New Roman" w:hAnsi="Times New Roman" w:cs="Times New Roman"/>
-                <w:sz w:val="24"/>
-                <w:szCs w:val="24"/>
-              </w:rPr>
-              <w:t>Kaiqiang</w:t>
-            </w:r>
-            <w:proofErr w:type="spellEnd"/>
-            <w:r>
-              <w:rPr>
-                <w:rFonts w:ascii="Times New Roman" w:hAnsi="Times New Roman" w:cs="Times New Roman"/>
-                <w:sz w:val="24"/>
-                <w:szCs w:val="24"/>
-              </w:rPr>
-              <w:t xml:space="preserve"> Song et al.</w:t>
+            <w:r>
+              <w:rPr>
+                <w:rFonts w:ascii="Times New Roman" w:hAnsi="Times New Roman" w:cs="Times New Roman"/>
+                <w:sz w:val="24"/>
+                <w:szCs w:val="24"/>
+              </w:rPr>
+              <w:t>Kaiqiang Song et al.</w:t>
             </w:r>
           </w:p>
         </w:tc>
@@ -8903,23 +8914,13 @@
                 <w:szCs w:val="24"/>
               </w:rPr>
             </w:pPr>
-            <w:proofErr w:type="spellStart"/>
-            <w:r>
-              <w:rPr>
-                <w:rFonts w:ascii="Times New Roman" w:hAnsi="Times New Roman" w:cs="Times New Roman"/>
-                <w:sz w:val="24"/>
-                <w:szCs w:val="24"/>
-              </w:rPr>
-              <w:t>Itsumi</w:t>
-            </w:r>
-            <w:proofErr w:type="spellEnd"/>
-            <w:r>
-              <w:rPr>
-                <w:rFonts w:ascii="Times New Roman" w:hAnsi="Times New Roman" w:cs="Times New Roman"/>
-                <w:sz w:val="24"/>
-                <w:szCs w:val="24"/>
-              </w:rPr>
-              <w:t xml:space="preserve"> Saito et al.</w:t>
+            <w:r>
+              <w:rPr>
+                <w:rFonts w:ascii="Times New Roman" w:hAnsi="Times New Roman" w:cs="Times New Roman"/>
+                <w:sz w:val="24"/>
+                <w:szCs w:val="24"/>
+              </w:rPr>
+              <w:t>Itsumi Saito et al.</w:t>
             </w:r>
           </w:p>
         </w:tc>
@@ -9189,41 +9190,13 @@
                 <w:szCs w:val="24"/>
               </w:rPr>
             </w:pPr>
-            <w:proofErr w:type="spellStart"/>
-            <w:r>
-              <w:rPr>
-                <w:rFonts w:ascii="Times New Roman" w:hAnsi="Times New Roman" w:cs="Times New Roman"/>
-                <w:sz w:val="24"/>
-                <w:szCs w:val="24"/>
-              </w:rPr>
-              <w:t>Beliz</w:t>
-            </w:r>
-            <w:proofErr w:type="spellEnd"/>
-            <w:r>
-              <w:rPr>
-                <w:rFonts w:ascii="Times New Roman" w:hAnsi="Times New Roman" w:cs="Times New Roman"/>
-                <w:sz w:val="24"/>
-                <w:szCs w:val="24"/>
-              </w:rPr>
-              <w:t xml:space="preserve"> </w:t>
-            </w:r>
-            <w:proofErr w:type="spellStart"/>
-            <w:r>
-              <w:rPr>
-                <w:rFonts w:ascii="Times New Roman" w:hAnsi="Times New Roman" w:cs="Times New Roman"/>
-                <w:sz w:val="24"/>
-                <w:szCs w:val="24"/>
-              </w:rPr>
-              <w:t>Gunel</w:t>
-            </w:r>
-            <w:proofErr w:type="spellEnd"/>
-            <w:r>
-              <w:rPr>
-                <w:rFonts w:ascii="Times New Roman" w:hAnsi="Times New Roman" w:cs="Times New Roman"/>
-                <w:sz w:val="24"/>
-                <w:szCs w:val="24"/>
-              </w:rPr>
-              <w:t xml:space="preserve"> et al.</w:t>
+            <w:r>
+              <w:rPr>
+                <w:rFonts w:ascii="Times New Roman" w:hAnsi="Times New Roman" w:cs="Times New Roman"/>
+                <w:sz w:val="24"/>
+                <w:szCs w:val="24"/>
+              </w:rPr>
+              <w:t>Beliz Gunel et al.</w:t>
             </w:r>
           </w:p>
         </w:tc>
@@ -9412,25 +9385,7 @@
                 <w:szCs w:val="24"/>
               </w:rPr>
               <w:lastRenderedPageBreak/>
-              <w:t xml:space="preserve">Colin </w:t>
-            </w:r>
-            <w:proofErr w:type="spellStart"/>
-            <w:r>
-              <w:rPr>
-                <w:rFonts w:ascii="Times New Roman" w:hAnsi="Times New Roman" w:cs="Times New Roman"/>
-                <w:sz w:val="24"/>
-                <w:szCs w:val="24"/>
-              </w:rPr>
-              <w:t>Raffel</w:t>
-            </w:r>
-            <w:proofErr w:type="spellEnd"/>
-            <w:r>
-              <w:rPr>
-                <w:rFonts w:ascii="Times New Roman" w:hAnsi="Times New Roman" w:cs="Times New Roman"/>
-                <w:sz w:val="24"/>
-                <w:szCs w:val="24"/>
-              </w:rPr>
-              <w:t xml:space="preserve"> et al.</w:t>
+              <w:t>Colin Raffel et al.</w:t>
             </w:r>
           </w:p>
         </w:tc>
@@ -9671,14 +9626,14 @@
           <w:b/>
         </w:rPr>
       </w:pPr>
-      <w:bookmarkStart w:id="23" w:name="_Toc120052456"/>
+      <w:bookmarkStart w:id="21" w:name="_Toc120052456"/>
       <w:r>
         <w:rPr>
           <w:b/>
         </w:rPr>
         <w:t>3.7 Hyperparameter Tuning</w:t>
       </w:r>
-      <w:bookmarkEnd w:id="23"/>
+      <w:bookmarkEnd w:id="21"/>
     </w:p>
     <w:p>
       <w:pPr>
@@ -9930,14 +9885,14 @@
           <w:b/>
         </w:rPr>
       </w:pPr>
-      <w:bookmarkStart w:id="24" w:name="_Toc120052457"/>
+      <w:bookmarkStart w:id="22" w:name="_Toc120052457"/>
       <w:r>
         <w:rPr>
           <w:b/>
         </w:rPr>
         <w:t>3.8 Generalization</w:t>
       </w:r>
-      <w:bookmarkEnd w:id="24"/>
+      <w:bookmarkEnd w:id="22"/>
     </w:p>
     <w:p>
       <w:pPr>
@@ -10058,7 +10013,7 @@
           <w:b/>
         </w:rPr>
       </w:pPr>
-      <w:bookmarkStart w:id="25" w:name="_Toc120052458"/>
+      <w:bookmarkStart w:id="23" w:name="_Toc120052458"/>
       <w:r>
         <w:rPr>
           <w:b/>
@@ -10072,7 +10027,7 @@
         </w:rPr>
         <w:t>Proposed architecture for the generalized text summarization system</w:t>
       </w:r>
-      <w:bookmarkEnd w:id="25"/>
+      <w:bookmarkEnd w:id="23"/>
     </w:p>
     <w:p>
       <w:pPr>
@@ -10162,16 +10117,16 @@
         </w:numPr>
         <w:spacing w:line="360" w:lineRule="auto"/>
       </w:pPr>
-      <w:bookmarkStart w:id="26" w:name="_Toc120052459"/>
+      <w:bookmarkStart w:id="24" w:name="_Toc120052459"/>
       <w:r>
         <w:t xml:space="preserve">EXISTING </w:t>
       </w:r>
-      <w:commentRangeStart w:id="27"/>
+      <w:commentRangeStart w:id="25"/>
       <w:r>
         <w:t>WORK</w:t>
       </w:r>
-      <w:bookmarkEnd w:id="26"/>
-      <w:commentRangeEnd w:id="27"/>
+      <w:bookmarkEnd w:id="24"/>
+      <w:commentRangeEnd w:id="25"/>
       <w:r>
         <w:rPr>
           <w:rStyle w:val="CommentReference"/>
@@ -10179,7 +10134,7 @@
           <w:b w:val="0"/>
           <w:color w:val="auto"/>
         </w:rPr>
-        <w:commentReference w:id="27"/>
+        <w:commentReference w:id="25"/>
       </w:r>
     </w:p>
     <w:p>
@@ -10862,11 +10817,11 @@
         </w:numPr>
         <w:spacing w:line="360" w:lineRule="auto"/>
       </w:pPr>
-      <w:bookmarkStart w:id="28" w:name="_Toc120052460"/>
+      <w:bookmarkStart w:id="26" w:name="_Toc120052460"/>
       <w:r>
         <w:t>TECHNOLOGICAL REVIEW</w:t>
       </w:r>
-      <w:bookmarkEnd w:id="28"/>
+      <w:bookmarkEnd w:id="26"/>
     </w:p>
     <w:p>
       <w:pPr>
@@ -11070,14 +11025,14 @@
           <w:b/>
         </w:rPr>
       </w:pPr>
-      <w:bookmarkStart w:id="29" w:name="_Toc120052461"/>
+      <w:bookmarkStart w:id="27" w:name="_Toc120052461"/>
       <w:r>
         <w:rPr>
           <w:b/>
         </w:rPr>
         <w:t>Machine Learning text summarization techniques.</w:t>
       </w:r>
-      <w:bookmarkEnd w:id="29"/>
+      <w:bookmarkEnd w:id="27"/>
     </w:p>
     <w:p>
       <w:pPr>
@@ -11302,14 +11257,14 @@
           <w:b/>
         </w:rPr>
       </w:pPr>
-      <w:bookmarkStart w:id="30" w:name="_Toc120052462"/>
+      <w:bookmarkStart w:id="28" w:name="_Toc120052462"/>
       <w:r>
         <w:rPr>
           <w:b/>
         </w:rPr>
         <w:t>5.2 Deep Learning text summarization techniques.</w:t>
       </w:r>
-      <w:bookmarkEnd w:id="30"/>
+      <w:bookmarkEnd w:id="28"/>
     </w:p>
     <w:p>
       <w:pPr>
@@ -11575,7 +11530,7 @@
           <w:b/>
         </w:rPr>
       </w:pPr>
-      <w:bookmarkStart w:id="31" w:name="_Toc120052463"/>
+      <w:bookmarkStart w:id="29" w:name="_Toc120052463"/>
       <w:r>
         <w:rPr>
           <w:b/>
@@ -11594,7 +11549,7 @@
         </w:rPr>
         <w:t xml:space="preserve"> Available Datasets for generalized text summarization.</w:t>
       </w:r>
-      <w:bookmarkEnd w:id="31"/>
+      <w:bookmarkEnd w:id="29"/>
     </w:p>
     <w:p>
       <w:pPr>
@@ -11761,7 +11716,7 @@
           <w:b/>
         </w:rPr>
       </w:pPr>
-      <w:bookmarkStart w:id="32" w:name="_Toc120052464"/>
+      <w:bookmarkStart w:id="30" w:name="_Toc120052464"/>
       <w:r>
         <w:rPr>
           <w:b/>
@@ -11780,7 +11735,7 @@
         </w:rPr>
         <w:t xml:space="preserve"> Preprocessing techniques used in text summarization.</w:t>
       </w:r>
-      <w:bookmarkEnd w:id="32"/>
+      <w:bookmarkEnd w:id="30"/>
     </w:p>
     <w:p>
       <w:pPr>
@@ -12099,16 +12054,16 @@
         </w:numPr>
         <w:spacing w:line="360" w:lineRule="auto"/>
       </w:pPr>
-      <w:bookmarkStart w:id="33" w:name="_Toc120052465"/>
+      <w:bookmarkStart w:id="31" w:name="_Toc120052465"/>
       <w:r>
         <w:t xml:space="preserve">EVALUATION </w:t>
       </w:r>
-      <w:commentRangeStart w:id="34"/>
+      <w:commentRangeStart w:id="32"/>
       <w:r>
         <w:t>TECHNIQUES</w:t>
       </w:r>
-      <w:bookmarkEnd w:id="33"/>
-      <w:commentRangeEnd w:id="34"/>
+      <w:bookmarkEnd w:id="31"/>
+      <w:commentRangeEnd w:id="32"/>
       <w:r>
         <w:rPr>
           <w:rStyle w:val="CommentReference"/>
@@ -12116,7 +12071,7 @@
           <w:b w:val="0"/>
           <w:color w:val="auto"/>
         </w:rPr>
-        <w:commentReference w:id="34"/>
+        <w:commentReference w:id="32"/>
       </w:r>
     </w:p>
     <w:p>
@@ -12180,7 +12135,7 @@
         </w:rPr>
         <w:t xml:space="preserve">The general evaluation metrics scores in the case of machine translation for text summarization are BLEU and </w:t>
       </w:r>
-      <w:commentRangeStart w:id="35"/>
+      <w:commentRangeStart w:id="33"/>
       <w:r>
         <w:rPr>
           <w:rFonts w:ascii="Times New Roman" w:hAnsi="Times New Roman" w:cs="Times New Roman"/>
@@ -12189,12 +12144,12 @@
         </w:rPr>
         <w:t>ROUGE</w:t>
       </w:r>
-      <w:commentRangeEnd w:id="35"/>
+      <w:commentRangeEnd w:id="33"/>
       <w:r>
         <w:rPr>
           <w:rStyle w:val="CommentReference"/>
         </w:rPr>
-        <w:commentReference w:id="35"/>
+        <w:commentReference w:id="33"/>
       </w:r>
       <w:r>
         <w:rPr>
@@ -12571,14 +12526,14 @@
         </w:numPr>
         <w:spacing w:line="360" w:lineRule="auto"/>
       </w:pPr>
-      <w:bookmarkStart w:id="36" w:name="_Toc120052466"/>
+      <w:bookmarkStart w:id="34" w:name="_Toc120052466"/>
       <w:r>
         <w:t>CHAPTER SUMMAR</w:t>
       </w:r>
       <w:r>
         <w:t>Y</w:t>
       </w:r>
-      <w:bookmarkEnd w:id="36"/>
+      <w:bookmarkEnd w:id="34"/>
     </w:p>
     <w:p>
       <w:pPr>
@@ -12618,7 +12573,7 @@
           <w:szCs w:val="24"/>
         </w:rPr>
       </w:pPr>
-      <w:bookmarkStart w:id="37" w:name="_Toc120052467"/>
+      <w:bookmarkStart w:id="35" w:name="_Toc120052467"/>
       <w:r>
         <w:rPr>
           <w:rFonts w:cs="Times New Roman"/>
@@ -12628,7 +12583,7 @@
         <w:lastRenderedPageBreak/>
         <w:t>REFERENCES</w:t>
       </w:r>
-      <w:bookmarkEnd w:id="37"/>
+      <w:bookmarkEnd w:id="35"/>
     </w:p>
     <w:p>
       <w:pPr>
@@ -13560,15 +13515,17 @@
           <w:szCs w:val="24"/>
         </w:rPr>
       </w:pPr>
-      <w:bookmarkStart w:id="38" w:name="_Toc120052468"/>
-      <w:bookmarkStart w:id="39" w:name="ConceptMap"/>
+      <w:bookmarkStart w:id="36" w:name="_Toc120052468"/>
+      <w:bookmarkStart w:id="37" w:name="ConceptMap"/>
       <w:r>
         <w:lastRenderedPageBreak/>
         <w:t>APPENDIX A – CONCEPT MAP</w:t>
       </w:r>
+      <w:bookmarkStart w:id="38" w:name="_GoBack"/>
+      <w:bookmarkEnd w:id="36"/>
       <w:bookmarkEnd w:id="38"/>
     </w:p>
-    <w:bookmarkEnd w:id="39"/>
+    <w:bookmarkEnd w:id="37"/>
     <w:p/>
     <w:p>
       <w:r>
@@ -13577,10 +13534,10 @@
           <w:noProof/>
         </w:rPr>
         <w:drawing>
-          <wp:inline distT="0" distB="0" distL="0" distR="0" wp14:anchorId="2243BA0A" wp14:editId="7184CE61">
-            <wp:extent cx="6397661" cy="5284519"/>
-            <wp:effectExtent l="0" t="0" r="3175" b="0"/>
-            <wp:docPr id="3" name="Picture 3"/>
+          <wp:inline distT="0" distB="0" distL="0" distR="0" wp14:anchorId="250A585B" wp14:editId="3CF7AA84">
+            <wp:extent cx="6946176" cy="6434634"/>
+            <wp:effectExtent l="7937" t="0" r="0" b="0"/>
+            <wp:docPr id="5" name="Picture 5"/>
             <wp:cNvGraphicFramePr>
               <a:graphicFrameLocks xmlns:a="http://schemas.openxmlformats.org/drawingml/2006/main" noChangeAspect="1"/>
             </wp:cNvGraphicFramePr>
@@ -13607,9 +13564,9 @@
                     </a:stretch>
                   </pic:blipFill>
                   <pic:spPr bwMode="auto">
-                    <a:xfrm>
+                    <a:xfrm rot="16200000">
                       <a:off x="0" y="0"/>
-                      <a:ext cx="6399861" cy="5286336"/>
+                      <a:ext cx="6957933" cy="6445525"/>
                     </a:xfrm>
                     <a:prstGeom prst="rect">
                       <a:avLst/>
@@ -13640,7 +13597,7 @@
 
 <file path=word/comments.xml><?xml version="1.0" encoding="utf-8"?>
 <w:comments xmlns:wpc="http://schemas.microsoft.com/office/word/2010/wordprocessingCanvas" xmlns:cx="http://schemas.microsoft.com/office/drawing/2014/chartex" xmlns:cx1="http://schemas.microsoft.com/office/drawing/2015/9/8/chartex" xmlns:cx2="http://schemas.microsoft.com/office/drawing/2015/10/21/chartex" xmlns:cx3="http://schemas.microsoft.com/office/drawing/2016/5/9/chartex" xmlns:cx4="http://schemas.microsoft.com/office/drawing/2016/5/10/chartex" xmlns:cx5="http://schemas.microsoft.com/office/drawing/2016/5/11/chartex" xmlns:cx6="http://schemas.microsoft.com/office/drawing/2016/5/12/chartex" xmlns:cx7="http://schemas.microsoft.com/office/drawing/2016/5/13/chartex" xmlns:cx8="http://schemas.microsoft.com/office/drawing/2016/5/14/chartex" xmlns:mc="http://schemas.openxmlformats.org/markup-compatibility/2006" xmlns:aink="http://schemas.microsoft.com/office/drawing/2016/ink" xmlns:am3d="http://schemas.microsoft.com/office/drawing/2017/model3d" xmlns:o="urn:schemas-microsoft-com:office:office" xmlns:r="http://schemas.openxmlformats.org/officeDocument/2006/relationships" xmlns:m="http://schemas.openxmlformats.org/officeDocument/2006/math" xmlns:v="urn:schemas-microsoft-com:vml" xmlns:wp14="http://schemas.microsoft.com/office/word/2010/wordprocessingDrawing" xmlns:wp="http://schemas.openxmlformats.org/drawingml/2006/wordprocessingDrawing" xmlns:w10="urn:schemas-microsoft-com:office:word" xmlns:w="http://schemas.openxmlformats.org/wordprocessingml/2006/main" xmlns:w14="http://schemas.microsoft.com/office/word/2010/wordml" xmlns:w15="http://schemas.microsoft.com/office/word/2012/wordml" xmlns:w16cid="http://schemas.microsoft.com/office/word/2016/wordml/cid" xmlns:w16se="http://schemas.microsoft.com/office/word/2015/wordml/symex" xmlns:wpg="http://schemas.microsoft.com/office/word/2010/wordprocessingGroup" xmlns:wpi="http://schemas.microsoft.com/office/word/2010/wordprocessingInk" xmlns:wne="http://schemas.microsoft.com/office/word/2006/wordml" xmlns:wps="http://schemas.microsoft.com/office/word/2010/wordprocessingShape" mc:Ignorable="w14 w15 w16se w16cid wp14">
-  <w:comment w:id="0" w:author="Nazhim kalam" w:date="2022-12-01T11:17:00Z" w:initials="Nk">
+  <w:comment w:id="3" w:author="Nazhim kalam" w:date="2022-12-01T11:15:00Z" w:initials="Nk">
     <w:p>
       <w:pPr>
         <w:pStyle w:val="CommentText"/>
@@ -13652,11 +13609,11 @@
         <w:annotationRef/>
       </w:r>
       <w:r>
-        <w:t>Come up with a shorter project title</w:t>
+        <w:t>Technological review can also include review of technologies which haven’t been used in problem domain but also can be used</w:t>
       </w:r>
     </w:p>
   </w:comment>
-  <w:comment w:id="4" w:author="Nazhim kalam" w:date="2022-12-01T11:15:00Z" w:initials="Nk">
+  <w:comment w:id="2" w:author="Nazhim kalam" w:date="2022-12-01T11:10:00Z" w:initials="Nk">
     <w:p>
       <w:pPr>
         <w:pStyle w:val="CommentText"/>
@@ -13668,11 +13625,11 @@
         <w:annotationRef/>
       </w:r>
       <w:r>
-        <w:t>Technological review can also include review of technologies which haven’t been used in problem domain but also can be used</w:t>
+        <w:t>Give subtopics for the Existing work</w:t>
       </w:r>
     </w:p>
   </w:comment>
-  <w:comment w:id="3" w:author="Nazhim kalam" w:date="2022-12-01T11:10:00Z" w:initials="Nk">
+  <w:comment w:id="1" w:author="Nazhim kalam" w:date="2022-12-01T10:23:00Z" w:initials="Nk">
     <w:p>
       <w:pPr>
         <w:pStyle w:val="CommentText"/>
@@ -13684,11 +13641,11 @@
         <w:annotationRef/>
       </w:r>
       <w:r>
-        <w:t>Give subtopics for the Existing work</w:t>
+        <w:t>Move the benchmarking results to the evaluation area</w:t>
       </w:r>
     </w:p>
   </w:comment>
-  <w:comment w:id="2" w:author="Nazhim kalam" w:date="2022-12-01T10:23:00Z" w:initials="Nk">
+  <w:comment w:id="0" w:author="Nazhim kalam" w:date="2022-12-01T10:20:00Z" w:initials="Nk">
     <w:p>
       <w:pPr>
         <w:pStyle w:val="CommentText"/>
@@ -13700,11 +13657,17 @@
         <w:annotationRef/>
       </w:r>
       <w:r>
-        <w:t>Move the benchmarking results to the evaluation area</w:t>
+        <w:t>Move the proposed architecture to the technological review</w:t>
+      </w:r>
+      <w:r>
+        <w:t xml:space="preserve"> as the first </w:t>
+      </w:r>
+      <w:r>
+        <w:t>point</w:t>
       </w:r>
     </w:p>
   </w:comment>
-  <w:comment w:id="1" w:author="Nazhim kalam" w:date="2022-12-01T10:20:00Z" w:initials="Nk">
+  <w:comment w:id="5" w:author="Nazhim kalam" w:date="2022-12-01T11:14:00Z" w:initials="Nk">
     <w:p>
       <w:pPr>
         <w:pStyle w:val="CommentText"/>
@@ -13716,17 +13679,11 @@
         <w:annotationRef/>
       </w:r>
       <w:r>
-        <w:t>Move the proposed architecture to the technological review</w:t>
-      </w:r>
-      <w:r>
-        <w:t xml:space="preserve"> as the first </w:t>
-      </w:r>
-      <w:r>
-        <w:t>point</w:t>
+        <w:t>Update the List of Figures</w:t>
       </w:r>
     </w:p>
   </w:comment>
-  <w:comment w:id="6" w:author="Nazhim kalam" w:date="2022-12-01T11:14:00Z" w:initials="Nk">
+  <w:comment w:id="7" w:author="Nazhim kalam" w:date="2022-12-01T11:15:00Z" w:initials="Nk">
     <w:p>
       <w:pPr>
         <w:pStyle w:val="CommentText"/>
@@ -13738,11 +13695,11 @@
         <w:annotationRef/>
       </w:r>
       <w:r>
-        <w:t>Update the List of Figures</w:t>
+        <w:t>Update the List of Tables</w:t>
       </w:r>
     </w:p>
   </w:comment>
-  <w:comment w:id="8" w:author="Nazhim kalam" w:date="2022-12-01T11:15:00Z" w:initials="Nk">
+  <w:comment w:id="9" w:author="Nazhim kalam" w:date="2022-12-01T11:18:00Z" w:initials="Nk">
     <w:p>
       <w:pPr>
         <w:pStyle w:val="CommentText"/>
@@ -13754,11 +13711,11 @@
         <w:annotationRef/>
       </w:r>
       <w:r>
-        <w:t>Update the List of Tables</w:t>
+        <w:t>Link to places used within the context – Less Priority</w:t>
       </w:r>
     </w:p>
   </w:comment>
-  <w:comment w:id="10" w:author="Nazhim kalam" w:date="2022-12-01T11:18:00Z" w:initials="Nk">
+  <w:comment w:id="8" w:author="Nazhim kalam" w:date="2022-12-01T11:17:00Z" w:initials="Nk">
     <w:p>
       <w:pPr>
         <w:pStyle w:val="CommentText"/>
@@ -13770,11 +13727,11 @@
         <w:annotationRef/>
       </w:r>
       <w:r>
-        <w:t>Link to places used within the context – Less Priority</w:t>
+        <w:t>Update if new Acronyms are used</w:t>
       </w:r>
     </w:p>
   </w:comment>
-  <w:comment w:id="9" w:author="Nazhim kalam" w:date="2022-12-01T11:17:00Z" w:initials="Nk">
+  <w:comment w:id="20" w:author="Nazhim kalam" w:date="2022-12-01T11:26:00Z" w:initials="Nk">
     <w:p>
       <w:pPr>
         <w:pStyle w:val="CommentText"/>
@@ -13786,11 +13743,11 @@
         <w:annotationRef/>
       </w:r>
       <w:r>
-        <w:t>Update if new Acronyms are used</w:t>
+        <w:t>This is a benchmark result make sure u more to evaluation section or just extract whats needed (Note that this is only a set of transformers benchmarking u can add the other models aswell for benchmarking)</w:t>
       </w:r>
     </w:p>
   </w:comment>
-  <w:comment w:id="21" w:author="Nazhim kalam" w:date="2022-12-01T11:26:00Z" w:initials="Nk">
+  <w:comment w:id="25" w:author="Nazhim kalam" w:date="2022-12-01T11:25:00Z" w:initials="Nk">
     <w:p>
       <w:pPr>
         <w:pStyle w:val="CommentText"/>
@@ -13802,19 +13759,11 @@
         <w:annotationRef/>
       </w:r>
       <w:r>
-        <w:t xml:space="preserve">This is a benchmark result make sure u more to evaluation section or just extract whats needed (Note that this is only a set of transformers benchmarking u can add the other models aswell for </w:t>
-      </w:r>
-      <w:r>
-        <w:t>benchmarking</w:t>
-      </w:r>
-      <w:bookmarkStart w:id="22" w:name="_GoBack"/>
-      <w:bookmarkEnd w:id="22"/>
-      <w:r>
-        <w:t>)</w:t>
+        <w:t>Review the existing work again checking if I have done a proper critical review</w:t>
       </w:r>
     </w:p>
   </w:comment>
-  <w:comment w:id="27" w:author="Nazhim kalam" w:date="2022-12-01T11:25:00Z" w:initials="Nk">
+  <w:comment w:id="32" w:author="Nazhim kalam" w:date="2022-12-01T09:41:00Z" w:initials="Nk">
     <w:p>
       <w:pPr>
         <w:pStyle w:val="CommentText"/>
@@ -13826,35 +13775,11 @@
         <w:annotationRef/>
       </w:r>
       <w:r>
-        <w:t>Review the existing work again checking if I have done a proper critical review</w:t>
+        <w:t>Refer dinukas evaluation approach format from his thesis to further develop this area (Evaluation techniques)</w:t>
       </w:r>
     </w:p>
   </w:comment>
-  <w:comment w:id="34" w:author="Nazhim kalam" w:date="2022-12-01T09:41:00Z" w:initials="Nk">
-    <w:p>
-      <w:pPr>
-        <w:pStyle w:val="CommentText"/>
-      </w:pPr>
-      <w:r>
-        <w:rPr>
-          <w:rStyle w:val="CommentReference"/>
-        </w:rPr>
-        <w:annotationRef/>
-      </w:r>
-      <w:r>
-        <w:t xml:space="preserve">Refer </w:t>
-      </w:r>
-      <w:proofErr w:type="spellStart"/>
-      <w:r>
-        <w:t>dinukas</w:t>
-      </w:r>
-      <w:proofErr w:type="spellEnd"/>
-      <w:r>
-        <w:t xml:space="preserve"> evaluation approach format from his thesis to further develop this area (Evaluation techniques)</w:t>
-      </w:r>
-    </w:p>
-  </w:comment>
-  <w:comment w:id="35" w:author="Nazhim kalam" w:date="2022-12-01T09:48:00Z" w:initials="Nk">
+  <w:comment w:id="33" w:author="Nazhim kalam" w:date="2022-12-01T09:48:00Z" w:initials="Nk">
     <w:p>
       <w:pPr>
         <w:pStyle w:val="CommentText"/>
@@ -13875,7 +13800,6 @@
 
 <file path=word/commentsExtended.xml><?xml version="1.0" encoding="utf-8"?>
 <w15:commentsEx xmlns:wpc="http://schemas.microsoft.com/office/word/2010/wordprocessingCanvas" xmlns:cx="http://schemas.microsoft.com/office/drawing/2014/chartex" xmlns:cx1="http://schemas.microsoft.com/office/drawing/2015/9/8/chartex" xmlns:cx2="http://schemas.microsoft.com/office/drawing/2015/10/21/chartex" xmlns:cx3="http://schemas.microsoft.com/office/drawing/2016/5/9/chartex" xmlns:cx4="http://schemas.microsoft.com/office/drawing/2016/5/10/chartex" xmlns:cx5="http://schemas.microsoft.com/office/drawing/2016/5/11/chartex" xmlns:cx6="http://schemas.microsoft.com/office/drawing/2016/5/12/chartex" xmlns:cx7="http://schemas.microsoft.com/office/drawing/2016/5/13/chartex" xmlns:cx8="http://schemas.microsoft.com/office/drawing/2016/5/14/chartex" xmlns:mc="http://schemas.openxmlformats.org/markup-compatibility/2006" xmlns:aink="http://schemas.microsoft.com/office/drawing/2016/ink" xmlns:am3d="http://schemas.microsoft.com/office/drawing/2017/model3d" xmlns:o="urn:schemas-microsoft-com:office:office" xmlns:r="http://schemas.openxmlformats.org/officeDocument/2006/relationships" xmlns:m="http://schemas.openxmlformats.org/officeDocument/2006/math" xmlns:v="urn:schemas-microsoft-com:vml" xmlns:wp14="http://schemas.microsoft.com/office/word/2010/wordprocessingDrawing" xmlns:wp="http://schemas.openxmlformats.org/drawingml/2006/wordprocessingDrawing" xmlns:w10="urn:schemas-microsoft-com:office:word" xmlns:w="http://schemas.openxmlformats.org/wordprocessingml/2006/main" xmlns:w14="http://schemas.microsoft.com/office/word/2010/wordml" xmlns:w15="http://schemas.microsoft.com/office/word/2012/wordml" xmlns:w16cid="http://schemas.microsoft.com/office/word/2016/wordml/cid" xmlns:w16se="http://schemas.microsoft.com/office/word/2015/wordml/symex" xmlns:wpg="http://schemas.microsoft.com/office/word/2010/wordprocessingGroup" xmlns:wpi="http://schemas.microsoft.com/office/word/2010/wordprocessingInk" xmlns:wne="http://schemas.microsoft.com/office/word/2006/wordml" xmlns:wps="http://schemas.microsoft.com/office/word/2010/wordprocessingShape" mc:Ignorable="w14 w15 w16se w16cid wp14">
-  <w15:commentEx w15:paraId="3E6F625E" w15:done="0"/>
   <w15:commentEx w15:paraId="55A81907" w15:done="0"/>
   <w15:commentEx w15:paraId="5FFA4896" w15:done="0"/>
   <w15:commentEx w15:paraId="4ABCBC06" w15:done="0"/>
@@ -13893,7 +13817,6 @@
 
 <file path=word/commentsIds.xml><?xml version="1.0" encoding="utf-8"?>
 <w16cid:commentsIds xmlns:wpc="http://schemas.microsoft.com/office/word/2010/wordprocessingCanvas" xmlns:cx="http://schemas.microsoft.com/office/drawing/2014/chartex" xmlns:cx1="http://schemas.microsoft.com/office/drawing/2015/9/8/chartex" xmlns:cx2="http://schemas.microsoft.com/office/drawing/2015/10/21/chartex" xmlns:cx3="http://schemas.microsoft.com/office/drawing/2016/5/9/chartex" xmlns:cx4="http://schemas.microsoft.com/office/drawing/2016/5/10/chartex" xmlns:cx5="http://schemas.microsoft.com/office/drawing/2016/5/11/chartex" xmlns:cx6="http://schemas.microsoft.com/office/drawing/2016/5/12/chartex" xmlns:cx7="http://schemas.microsoft.com/office/drawing/2016/5/13/chartex" xmlns:cx8="http://schemas.microsoft.com/office/drawing/2016/5/14/chartex" xmlns:mc="http://schemas.openxmlformats.org/markup-compatibility/2006" xmlns:aink="http://schemas.microsoft.com/office/drawing/2016/ink" xmlns:am3d="http://schemas.microsoft.com/office/drawing/2017/model3d" xmlns:o="urn:schemas-microsoft-com:office:office" xmlns:r="http://schemas.openxmlformats.org/officeDocument/2006/relationships" xmlns:m="http://schemas.openxmlformats.org/officeDocument/2006/math" xmlns:v="urn:schemas-microsoft-com:vml" xmlns:wp14="http://schemas.microsoft.com/office/word/2010/wordprocessingDrawing" xmlns:wp="http://schemas.openxmlformats.org/drawingml/2006/wordprocessingDrawing" xmlns:w10="urn:schemas-microsoft-com:office:word" xmlns:w="http://schemas.openxmlformats.org/wordprocessingml/2006/main" xmlns:w14="http://schemas.microsoft.com/office/word/2010/wordml" xmlns:w15="http://schemas.microsoft.com/office/word/2012/wordml" xmlns:w16cid="http://schemas.microsoft.com/office/word/2016/wordml/cid" xmlns:w16se="http://schemas.microsoft.com/office/word/2015/wordml/symex" xmlns:wpg="http://schemas.microsoft.com/office/word/2010/wordprocessingGroup" xmlns:wpi="http://schemas.microsoft.com/office/word/2010/wordprocessingInk" xmlns:wne="http://schemas.microsoft.com/office/word/2006/wordml" xmlns:wps="http://schemas.microsoft.com/office/word/2010/wordprocessingShape" mc:Ignorable="w14 w15 w16se w16cid wp14">
-  <w16cid:commentId w16cid:paraId="3E6F625E" w16cid:durableId="27330BBD"/>
   <w16cid:commentId w16cid:paraId="55A81907" w16cid:durableId="27330B62"/>
   <w16cid:commentId w16cid:paraId="5FFA4896" w16cid:durableId="27330A3D"/>
   <w16cid:commentId w16cid:paraId="4ABCBC06" w16cid:durableId="2732FF23"/>
@@ -14048,25 +13971,7 @@
         <w:sz w:val="24"/>
         <w:szCs w:val="24"/>
       </w:rPr>
-      <w:t xml:space="preserve">Ammar </w:t>
-    </w:r>
-    <w:proofErr w:type="spellStart"/>
-    <w:r>
-      <w:rPr>
-        <w:rFonts w:ascii="Times New Roman" w:hAnsi="Times New Roman" w:cs="Times New Roman"/>
-        <w:sz w:val="24"/>
-        <w:szCs w:val="24"/>
-      </w:rPr>
-      <w:t>Raneez</w:t>
-    </w:r>
-    <w:proofErr w:type="spellEnd"/>
-    <w:r>
-      <w:rPr>
-        <w:rFonts w:ascii="Times New Roman" w:hAnsi="Times New Roman" w:cs="Times New Roman"/>
-        <w:sz w:val="24"/>
-        <w:szCs w:val="24"/>
-      </w:rPr>
-      <w:t xml:space="preserve"> | W1761196</w:t>
+      <w:t>Ammar Raneez | W1761196</w:t>
     </w:r>
     <w:r>
       <w:rPr>
@@ -18042,7 +17947,7 @@
 </file>
 
 <file path=customXml/itemProps1.xml><?xml version="1.0" encoding="utf-8"?>
-<ds:datastoreItem xmlns:ds="http://schemas.openxmlformats.org/officeDocument/2006/customXml" ds:itemID="{0D6C25F4-FE8A-4ACA-83E6-8496EF56D973}">
+<ds:datastoreItem xmlns:ds="http://schemas.openxmlformats.org/officeDocument/2006/customXml" ds:itemID="{D6ABF806-B64C-41A4-96FE-E3D064A2AED1}">
   <ds:schemaRefs>
     <ds:schemaRef ds:uri="http://schemas.openxmlformats.org/officeDocument/2006/bibliography"/>
   </ds:schemaRefs>

</xml_diff>